<commit_message>
MODIF + INSERT OKEY FICHE
</commit_message>
<xml_diff>
--- a/info.docx
+++ b/info.docx
@@ -4852,6 +4852,18 @@
         </w:rPr>
         <w:t>Distance à parcourir</w:t>
       </w:r>
+      <w:r>
+        <w:rPr>
+          <w:rFonts w:ascii="Arial" w:eastAsia="Times New Roman" w:hAnsi="Arial" w:cs="Arial"/>
+          <w:b/>
+          <w:bCs/>
+          <w:color w:val="000000"/>
+          <w:kern w:val="0"/>
+          <w:lang w:eastAsia="fr-FR"/>
+          <w14:ligatures w14:val="none"/>
+        </w:rPr>
+        <w:t xml:space="preserve"> OK</w:t>
+      </w:r>
     </w:p>
     <w:p>
       <w:pPr>
@@ -5212,6 +5224,18 @@
         </w:rPr>
         <w:t>TARIFS à partir de:</w:t>
       </w:r>
+      <w:r>
+        <w:rPr>
+          <w:rFonts w:ascii="Arial" w:eastAsia="Times New Roman" w:hAnsi="Arial" w:cs="Arial"/>
+          <w:b/>
+          <w:bCs/>
+          <w:color w:val="000000"/>
+          <w:kern w:val="0"/>
+          <w:lang w:eastAsia="fr-FR"/>
+          <w14:ligatures w14:val="none"/>
+        </w:rPr>
+        <w:t xml:space="preserve"> OK</w:t>
+      </w:r>
     </w:p>
     <w:p>
       <w:pPr>
@@ -5260,6 +5284,18 @@
         </w:rPr>
         <w:t>JOURS d’ouverture: lundi, mardi mercredi jeudi vendredi, samedi, dimanche</w:t>
       </w:r>
+      <w:r>
+        <w:rPr>
+          <w:rFonts w:ascii="Arial" w:eastAsia="Times New Roman" w:hAnsi="Arial" w:cs="Arial"/>
+          <w:b/>
+          <w:bCs/>
+          <w:color w:val="000000"/>
+          <w:kern w:val="0"/>
+          <w:lang w:eastAsia="fr-FR"/>
+          <w14:ligatures w14:val="none"/>
+        </w:rPr>
+        <w:t xml:space="preserve"> OK</w:t>
+      </w:r>
     </w:p>
     <w:p>
       <w:pPr>
@@ -5308,20 +5344,6 @@
         </w:rPr>
         <w:t>DUREE </w:t>
       </w:r>
-    </w:p>
-    <w:p>
-      <w:pPr>
-        <w:spacing w:before="240" w:after="240" w:line="240" w:lineRule="auto"/>
-        <w:ind w:left="2160" w:hanging="360"/>
-        <w:rPr>
-          <w:rFonts w:ascii="Times New Roman" w:eastAsia="Times New Roman" w:hAnsi="Times New Roman" w:cs="Times New Roman"/>
-          <w:kern w:val="0"/>
-          <w:sz w:val="24"/>
-          <w:szCs w:val="24"/>
-          <w:lang w:eastAsia="fr-FR"/>
-          <w14:ligatures w14:val="none"/>
-        </w:rPr>
-      </w:pPr>
       <w:r>
         <w:rPr>
           <w:rFonts w:ascii="Arial" w:eastAsia="Times New Roman" w:hAnsi="Arial" w:cs="Arial"/>
@@ -5329,6 +5351,32 @@
           <w:bCs/>
           <w:color w:val="000000"/>
           <w:kern w:val="0"/>
+          <w:lang w:eastAsia="fr-FR"/>
+          <w14:ligatures w14:val="none"/>
+        </w:rPr>
+        <w:t>OK</w:t>
+      </w:r>
+    </w:p>
+    <w:p>
+      <w:pPr>
+        <w:spacing w:before="240" w:after="240" w:line="240" w:lineRule="auto"/>
+        <w:ind w:left="2160" w:hanging="360"/>
+        <w:rPr>
+          <w:rFonts w:ascii="Times New Roman" w:eastAsia="Times New Roman" w:hAnsi="Times New Roman" w:cs="Times New Roman"/>
+          <w:kern w:val="0"/>
+          <w:sz w:val="24"/>
+          <w:szCs w:val="24"/>
+          <w:lang w:eastAsia="fr-FR"/>
+          <w14:ligatures w14:val="none"/>
+        </w:rPr>
+      </w:pPr>
+      <w:r>
+        <w:rPr>
+          <w:rFonts w:ascii="Arial" w:eastAsia="Times New Roman" w:hAnsi="Arial" w:cs="Arial"/>
+          <w:b/>
+          <w:bCs/>
+          <w:color w:val="000000"/>
+          <w:kern w:val="0"/>
           <w:u w:val="single"/>
           <w:lang w:eastAsia="fr-FR"/>
           <w14:ligatures w14:val="none"/>
@@ -5395,6 +5443,18 @@
         </w:rPr>
         <w:t>moniteur </w:t>
       </w:r>
+      <w:r>
+        <w:rPr>
+          <w:rFonts w:ascii="Arial" w:eastAsia="Times New Roman" w:hAnsi="Arial" w:cs="Arial"/>
+          <w:color w:val="000000"/>
+          <w:kern w:val="0"/>
+          <w:sz w:val="24"/>
+          <w:szCs w:val="24"/>
+          <w:lang w:eastAsia="fr-FR"/>
+          <w14:ligatures w14:val="none"/>
+        </w:rPr>
+        <w:t xml:space="preserve"> OK</w:t>
+      </w:r>
     </w:p>
     <w:p>
       <w:pPr>
@@ -5441,6 +5501,16 @@
         </w:rPr>
         <w:t>Equipements fournis </w:t>
       </w:r>
+      <w:r>
+        <w:rPr>
+          <w:rFonts w:ascii="Arial" w:eastAsia="Times New Roman" w:hAnsi="Arial" w:cs="Arial"/>
+          <w:color w:val="000000"/>
+          <w:kern w:val="0"/>
+          <w:lang w:eastAsia="fr-FR"/>
+          <w14:ligatures w14:val="none"/>
+        </w:rPr>
+        <w:t>OK</w:t>
+      </w:r>
     </w:p>
     <w:p>
       <w:pPr>
@@ -5487,6 +5557,16 @@
         </w:rPr>
         <w:t>Famille </w:t>
       </w:r>
+      <w:r>
+        <w:rPr>
+          <w:rFonts w:ascii="Arial" w:eastAsia="Times New Roman" w:hAnsi="Arial" w:cs="Arial"/>
+          <w:color w:val="000000"/>
+          <w:kern w:val="0"/>
+          <w:lang w:eastAsia="fr-FR"/>
+          <w14:ligatures w14:val="none"/>
+        </w:rPr>
+        <w:t>OK</w:t>
+      </w:r>
     </w:p>
     <w:p>
       <w:pPr>
@@ -5533,6 +5613,16 @@
         </w:rPr>
         <w:t>enfants</w:t>
       </w:r>
+      <w:r>
+        <w:rPr>
+          <w:rFonts w:ascii="Arial" w:eastAsia="Times New Roman" w:hAnsi="Arial" w:cs="Arial"/>
+          <w:color w:val="000000"/>
+          <w:kern w:val="0"/>
+          <w:lang w:eastAsia="fr-FR"/>
+          <w14:ligatures w14:val="none"/>
+        </w:rPr>
+        <w:t xml:space="preserve"> OK</w:t>
+      </w:r>
     </w:p>
     <w:p>
       <w:pPr>
@@ -5581,6 +5671,18 @@
         </w:rPr>
         <w:t> uniquement adultes</w:t>
       </w:r>
+      <w:r>
+        <w:rPr>
+          <w:rFonts w:ascii="Times New Roman" w:eastAsia="Times New Roman" w:hAnsi="Times New Roman" w:cs="Times New Roman"/>
+          <w:color w:val="9900FF"/>
+          <w:kern w:val="0"/>
+          <w:sz w:val="24"/>
+          <w:szCs w:val="24"/>
+          <w:lang w:eastAsia="fr-FR"/>
+          <w14:ligatures w14:val="none"/>
+        </w:rPr>
+        <w:t xml:space="preserve"> OK</w:t>
+      </w:r>
     </w:p>
     <w:p>
       <w:pPr>
@@ -5627,6 +5729,16 @@
         </w:rPr>
         <w:t>Accessible aux handicapés</w:t>
       </w:r>
+      <w:r>
+        <w:rPr>
+          <w:rFonts w:ascii="Arial" w:eastAsia="Times New Roman" w:hAnsi="Arial" w:cs="Arial"/>
+          <w:color w:val="000000"/>
+          <w:kern w:val="0"/>
+          <w:lang w:eastAsia="fr-FR"/>
+          <w14:ligatures w14:val="none"/>
+        </w:rPr>
+        <w:t xml:space="preserve"> OK</w:t>
+      </w:r>
     </w:p>
     <w:p>
       <w:pPr>
@@ -5672,6 +5784,16 @@
           <w14:ligatures w14:val="none"/>
         </w:rPr>
         <w:t>Uniquement sur réservation </w:t>
+      </w:r>
+      <w:r>
+        <w:rPr>
+          <w:rFonts w:ascii="Arial" w:eastAsia="Times New Roman" w:hAnsi="Arial" w:cs="Arial"/>
+          <w:color w:val="000000"/>
+          <w:kern w:val="0"/>
+          <w:lang w:eastAsia="fr-FR"/>
+          <w14:ligatures w14:val="none"/>
+        </w:rPr>
+        <w:t>OK</w:t>
       </w:r>
     </w:p>
     <w:p>

</xml_diff>